<commit_message>
project report hyperic 10 o clock
</commit_message>
<xml_diff>
--- a/docs/AOOP_Project_Report_İM_MK_NM.docx
+++ b/docs/AOOP_Project_Report_İM_MK_NM.docx
@@ -319,32 +319,50 @@
           <w:rStyle w:val="Strong"/>
           <w:rFonts w:ascii="Arial" w:hAnsi="Arial" w:cs="Arial"/>
           <w:b w:val="0"/>
+          <w:sz w:val="24"/>
+          <w:szCs w:val="24"/>
+        </w:rPr>
+      </w:pPr>
+      <w:r>
+        <w:rPr>
+          <w:rFonts w:ascii="Arial" w:hAnsi="Arial" w:cs="Arial"/>
+          <w:b/>
+          <w:color w:val="000000"/>
+          <w:sz w:val="24"/>
+          <w:szCs w:val="24"/>
+        </w:rPr>
+        <w:t xml:space="preserve"> tr.edu.ozyegin.ccrg.clustermanager.cluster</w:t>
+      </w:r>
+    </w:p>
+    <w:p>
+      <w:pPr>
+        <w:rPr>
+          <w:rFonts w:ascii="Arial" w:hAnsi="Arial" w:cs="Arial"/>
+          <w:color w:val="000000"/>
+          <w:sz w:val="24"/>
+          <w:szCs w:val="24"/>
+        </w:rPr>
+      </w:pPr>
+      <w:r>
+        <w:rPr>
+          <w:rFonts w:ascii="Arial" w:hAnsi="Arial" w:cs="Arial"/>
           <w:i/>
-          <w:sz w:val="24"/>
-          <w:szCs w:val="24"/>
-        </w:rPr>
-      </w:pPr>
-      <w:r>
-        <w:rPr>
-          <w:rFonts w:ascii="Arial" w:hAnsi="Arial" w:cs="Arial"/>
-          <w:b/>
+          <w:color w:val="000000"/>
+          <w:sz w:val="24"/>
+          <w:szCs w:val="24"/>
+        </w:rPr>
+        <w:t>HypericStateQuery</w:t>
+      </w:r>
+      <w:r>
+        <w:rPr>
+          <w:rFonts w:ascii="Arial" w:hAnsi="Arial" w:cs="Arial"/>
           <w:i/>
           <w:color w:val="000000"/>
           <w:sz w:val="24"/>
           <w:szCs w:val="24"/>
         </w:rPr>
-        <w:t xml:space="preserve"> tr.edu.ozyegin.ccrg.clustermanager.cluster</w:t>
-      </w:r>
-    </w:p>
-    <w:p>
-      <w:pPr>
-        <w:rPr>
-          <w:rFonts w:ascii="Arial" w:hAnsi="Arial" w:cs="Arial"/>
-          <w:color w:val="000000"/>
-          <w:sz w:val="24"/>
-          <w:szCs w:val="24"/>
-        </w:rPr>
-      </w:pPr>
+        <w:t xml:space="preserve"> </w:t>
+      </w:r>
       <w:r>
         <w:rPr>
           <w:rFonts w:ascii="Arial" w:hAnsi="Arial" w:cs="Arial"/>
@@ -353,7 +371,7 @@
           <w:sz w:val="24"/>
           <w:szCs w:val="24"/>
         </w:rPr>
-        <w:t>HypericStateQuery</w:t>
+        <w:t>-</w:t>
       </w:r>
       <w:r>
         <w:rPr>
@@ -368,90 +386,58 @@
       <w:r>
         <w:rPr>
           <w:rFonts w:ascii="Arial" w:hAnsi="Arial" w:cs="Arial"/>
+          <w:color w:val="000000"/>
+          <w:sz w:val="24"/>
+          <w:szCs w:val="24"/>
+        </w:rPr>
+        <w:t>is the singletoned class that is responsible for communicating to the Hyperic server and  querying the agent’s cpu, memory and other metric statuses.</w:t>
+      </w:r>
+      <w:r>
+        <w:rPr>
+          <w:rFonts w:ascii="Arial" w:hAnsi="Arial" w:cs="Arial"/>
+          <w:color w:val="000000"/>
+          <w:sz w:val="24"/>
+          <w:szCs w:val="24"/>
+        </w:rPr>
+        <w:t xml:space="preserve"> The class has the singleton pattern app</w:t>
+      </w:r>
+      <w:r>
+        <w:rPr>
+          <w:rFonts w:ascii="Arial" w:hAnsi="Arial" w:cs="Arial"/>
+          <w:color w:val="000000"/>
+          <w:sz w:val="24"/>
+          <w:szCs w:val="24"/>
+        </w:rPr>
+        <w:t>lied.</w:t>
+      </w:r>
+    </w:p>
+    <w:p>
+      <w:pPr>
+        <w:rPr>
+          <w:rFonts w:ascii="Arial" w:hAnsi="Arial" w:cs="Arial"/>
+          <w:color w:val="000000"/>
+          <w:sz w:val="24"/>
+          <w:szCs w:val="24"/>
+        </w:rPr>
+      </w:pPr>
+      <w:r>
+        <w:rPr>
+          <w:rFonts w:ascii="Arial" w:hAnsi="Arial" w:cs="Arial"/>
+          <w:color w:val="000000"/>
+          <w:sz w:val="24"/>
+          <w:szCs w:val="24"/>
+        </w:rPr>
+        <w:t xml:space="preserve">      The </w:t>
+      </w:r>
+      <w:r>
+        <w:rPr>
+          <w:rFonts w:ascii="Arial" w:hAnsi="Arial" w:cs="Arial"/>
           <w:i/>
           <w:color w:val="000000"/>
           <w:sz w:val="24"/>
           <w:szCs w:val="24"/>
         </w:rPr>
-        <w:t>-</w:t>
-      </w:r>
-      <w:r>
-        <w:rPr>
-          <w:rFonts w:ascii="Arial" w:hAnsi="Arial" w:cs="Arial"/>
-          <w:i/>
-          <w:color w:val="000000"/>
-          <w:sz w:val="24"/>
-          <w:szCs w:val="24"/>
-        </w:rPr>
-        <w:t xml:space="preserve"> </w:t>
-      </w:r>
-      <w:r>
-        <w:rPr>
-          <w:rFonts w:ascii="Arial" w:hAnsi="Arial" w:cs="Arial"/>
-          <w:color w:val="000000"/>
-          <w:sz w:val="24"/>
-          <w:szCs w:val="24"/>
-        </w:rPr>
-        <w:t>is the singletoned class that is responsible for communicating to the Hyperic server and  querying the agent’s cpu, memory and other metric statuses.</w:t>
-      </w:r>
-      <w:r>
-        <w:rPr>
-          <w:rFonts w:ascii="Arial" w:hAnsi="Arial" w:cs="Arial"/>
-          <w:color w:val="000000"/>
-          <w:sz w:val="24"/>
-          <w:szCs w:val="24"/>
-        </w:rPr>
-        <w:t xml:space="preserve"> The class has the singleton pattern app</w:t>
-      </w:r>
-      <w:r>
-        <w:rPr>
-          <w:rFonts w:ascii="Arial" w:hAnsi="Arial" w:cs="Arial"/>
-          <w:color w:val="000000"/>
-          <w:sz w:val="24"/>
-          <w:szCs w:val="24"/>
-        </w:rPr>
-        <w:t>lied.</w:t>
-      </w:r>
-    </w:p>
-    <w:p>
-      <w:pPr>
-        <w:rPr>
-          <w:rFonts w:ascii="Arial" w:hAnsi="Arial" w:cs="Arial"/>
-          <w:color w:val="000000"/>
-          <w:sz w:val="24"/>
-          <w:szCs w:val="24"/>
-        </w:rPr>
-      </w:pPr>
-      <w:r>
-        <w:rPr>
-          <w:rFonts w:ascii="Arial" w:hAnsi="Arial" w:cs="Arial"/>
-          <w:color w:val="000000"/>
-          <w:sz w:val="24"/>
-          <w:szCs w:val="24"/>
-        </w:rPr>
-        <w:t xml:space="preserve">      The </w:t>
-      </w:r>
-      <w:r>
-        <w:rPr>
-          <w:rFonts w:ascii="Arial" w:hAnsi="Arial" w:cs="Arial"/>
-          <w:i/>
-          <w:color w:val="000000"/>
-          <w:sz w:val="24"/>
-          <w:szCs w:val="24"/>
-        </w:rPr>
-        <w:t>agent</w:t>
-      </w:r>
-      <w:bookmarkStart w:id="0" w:name="_GoBack"/>
-      <w:bookmarkEnd w:id="0"/>
-      <w:r>
-        <w:rPr>
-          <w:rFonts w:ascii="Arial" w:hAnsi="Arial" w:cs="Arial"/>
-          <w:i/>
-          <w:color w:val="000000"/>
-          <w:sz w:val="24"/>
-          <w:szCs w:val="24"/>
-        </w:rPr>
-        <w:t>Api()</w:t>
+        <w:t>agentApi()</w:t>
       </w:r>
       <w:r>
         <w:rPr>
@@ -1786,16 +1772,18 @@
         <w:rPr>
           <w:rStyle w:val="IntenseEmphasis"/>
           <w:rFonts w:ascii="Arial" w:hAnsi="Arial" w:cs="Arial"/>
-          <w:iCs w:val="0"/>
-          <w:color w:val="auto"/>
-          <w:sz w:val="24"/>
-          <w:szCs w:val="24"/>
-        </w:rPr>
-      </w:pPr>
-      <w:r>
-        <w:rPr>
-          <w:rStyle w:val="IntenseEmphasis"/>
-          <w:rFonts w:ascii="Arial" w:hAnsi="Arial" w:cs="Arial"/>
+          <w:i w:val="0"/>
+          <w:iCs w:val="0"/>
+          <w:color w:val="auto"/>
+          <w:sz w:val="24"/>
+          <w:szCs w:val="24"/>
+        </w:rPr>
+      </w:pPr>
+      <w:r>
+        <w:rPr>
+          <w:rStyle w:val="IntenseEmphasis"/>
+          <w:rFonts w:ascii="Arial" w:hAnsi="Arial" w:cs="Arial"/>
+          <w:i w:val="0"/>
           <w:iCs w:val="0"/>
           <w:color w:val="auto"/>
           <w:sz w:val="24"/>
@@ -2053,8 +2041,1159 @@
           <w:sz w:val="24"/>
           <w:szCs w:val="24"/>
         </w:rPr>
-        <w:t xml:space="preserve"> There is also Mock Object technique which is used for creating mock objects that simulate the expected/vionecesary object that is required in a class to satisfy the expected behaviour.</w:t>
-      </w:r>
+        <w:t xml:space="preserve"> There is also Mock Object technique which is used for creating mock object</w:t>
+      </w:r>
+      <w:r>
+        <w:rPr>
+          <w:rStyle w:val="IntenseEmphasis"/>
+          <w:rFonts w:ascii="Arial" w:hAnsi="Arial" w:cs="Arial"/>
+          <w:b w:val="0"/>
+          <w:iCs w:val="0"/>
+          <w:color w:val="auto"/>
+          <w:sz w:val="24"/>
+          <w:szCs w:val="24"/>
+        </w:rPr>
+        <w:t>s that simulate the expected/</w:t>
+      </w:r>
+      <w:r>
+        <w:rPr>
+          <w:rStyle w:val="IntenseEmphasis"/>
+          <w:rFonts w:ascii="Arial" w:hAnsi="Arial" w:cs="Arial"/>
+          <w:b w:val="0"/>
+          <w:iCs w:val="0"/>
+          <w:color w:val="auto"/>
+          <w:sz w:val="24"/>
+          <w:szCs w:val="24"/>
+        </w:rPr>
+        <w:t>nece</w:t>
+      </w:r>
+      <w:r>
+        <w:rPr>
+          <w:rStyle w:val="IntenseEmphasis"/>
+          <w:rFonts w:ascii="Arial" w:hAnsi="Arial" w:cs="Arial"/>
+          <w:b w:val="0"/>
+          <w:iCs w:val="0"/>
+          <w:color w:val="auto"/>
+          <w:sz w:val="24"/>
+          <w:szCs w:val="24"/>
+        </w:rPr>
+        <w:t>s</w:t>
+      </w:r>
+      <w:r>
+        <w:rPr>
+          <w:rStyle w:val="IntenseEmphasis"/>
+          <w:rFonts w:ascii="Arial" w:hAnsi="Arial" w:cs="Arial"/>
+          <w:b w:val="0"/>
+          <w:iCs w:val="0"/>
+          <w:color w:val="auto"/>
+          <w:sz w:val="24"/>
+          <w:szCs w:val="24"/>
+        </w:rPr>
+        <w:t>sary object that is required in a class to satisfy the expected behaviour.</w:t>
+      </w:r>
+    </w:p>
+    <w:p>
+      <w:pPr>
+        <w:rPr>
+          <w:rStyle w:val="IntenseEmphasis"/>
+          <w:rFonts w:ascii="Arial" w:hAnsi="Arial" w:cs="Arial"/>
+          <w:b w:val="0"/>
+          <w:i w:val="0"/>
+          <w:iCs w:val="0"/>
+          <w:color w:val="auto"/>
+          <w:sz w:val="24"/>
+          <w:szCs w:val="24"/>
+        </w:rPr>
+      </w:pPr>
+    </w:p>
+    <w:p>
+      <w:pPr>
+        <w:rPr>
+          <w:rStyle w:val="IntenseEmphasis"/>
+          <w:rFonts w:ascii="Arial" w:hAnsi="Arial" w:cs="Arial"/>
+          <w:i w:val="0"/>
+          <w:iCs w:val="0"/>
+          <w:color w:val="auto"/>
+          <w:sz w:val="24"/>
+          <w:szCs w:val="24"/>
+          <w:u w:val="single"/>
+        </w:rPr>
+      </w:pPr>
+      <w:r>
+        <w:rPr>
+          <w:rStyle w:val="IntenseEmphasis"/>
+          <w:rFonts w:ascii="Arial" w:hAnsi="Arial" w:cs="Arial"/>
+          <w:i w:val="0"/>
+          <w:iCs w:val="0"/>
+          <w:color w:val="auto"/>
+          <w:sz w:val="24"/>
+          <w:szCs w:val="24"/>
+          <w:u w:val="single"/>
+        </w:rPr>
+        <w:t>Patterns</w:t>
+      </w:r>
+    </w:p>
+    <w:p>
+      <w:pPr>
+        <w:rPr>
+          <w:rStyle w:val="IntenseEmphasis"/>
+          <w:rFonts w:ascii="Arial" w:hAnsi="Arial" w:cs="Arial"/>
+          <w:b w:val="0"/>
+          <w:i w:val="0"/>
+          <w:iCs w:val="0"/>
+          <w:color w:val="auto"/>
+          <w:sz w:val="24"/>
+          <w:szCs w:val="24"/>
+        </w:rPr>
+      </w:pPr>
+    </w:p>
+    <w:p>
+      <w:pPr>
+        <w:rPr>
+          <w:rStyle w:val="IntenseEmphasis"/>
+          <w:rFonts w:ascii="Arial" w:hAnsi="Arial" w:cs="Arial"/>
+          <w:b w:val="0"/>
+          <w:i w:val="0"/>
+          <w:iCs w:val="0"/>
+          <w:color w:val="auto"/>
+          <w:sz w:val="24"/>
+          <w:szCs w:val="24"/>
+        </w:rPr>
+      </w:pPr>
+    </w:p>
+    <w:p>
+      <w:pPr>
+        <w:rPr>
+          <w:rStyle w:val="IntenseEmphasis"/>
+          <w:rFonts w:ascii="Arial" w:hAnsi="Arial" w:cs="Arial"/>
+          <w:i w:val="0"/>
+          <w:iCs w:val="0"/>
+          <w:color w:val="auto"/>
+          <w:sz w:val="24"/>
+          <w:szCs w:val="24"/>
+        </w:rPr>
+      </w:pPr>
+      <w:r>
+        <w:rPr>
+          <w:rStyle w:val="IntenseEmphasis"/>
+          <w:rFonts w:ascii="Arial" w:hAnsi="Arial" w:cs="Arial"/>
+          <w:i w:val="0"/>
+          <w:iCs w:val="0"/>
+          <w:color w:val="auto"/>
+          <w:sz w:val="24"/>
+          <w:szCs w:val="24"/>
+        </w:rPr>
+        <w:t>tr.edu.ozyegin.ccrg.clustermanager.cluster</w:t>
+      </w:r>
+      <w:r>
+        <w:rPr>
+          <w:rStyle w:val="IntenseEmphasis"/>
+          <w:rFonts w:ascii="Arial" w:hAnsi="Arial" w:cs="Arial"/>
+          <w:i w:val="0"/>
+          <w:iCs w:val="0"/>
+          <w:color w:val="auto"/>
+          <w:sz w:val="24"/>
+          <w:szCs w:val="24"/>
+        </w:rPr>
+        <w:t xml:space="preserve"> </w:t>
+      </w:r>
+    </w:p>
+    <w:p>
+      <w:pPr>
+        <w:rPr>
+          <w:rStyle w:val="IntenseEmphasis"/>
+          <w:rFonts w:ascii="Arial" w:hAnsi="Arial" w:cs="Arial"/>
+          <w:b w:val="0"/>
+          <w:i w:val="0"/>
+          <w:iCs w:val="0"/>
+          <w:color w:val="auto"/>
+          <w:sz w:val="24"/>
+          <w:szCs w:val="24"/>
+        </w:rPr>
+      </w:pPr>
+      <w:r>
+        <w:rPr>
+          <w:rStyle w:val="IntenseEmphasis"/>
+          <w:rFonts w:ascii="Arial" w:hAnsi="Arial" w:cs="Arial"/>
+          <w:b w:val="0"/>
+          <w:i w:val="0"/>
+          <w:iCs w:val="0"/>
+          <w:color w:val="auto"/>
+          <w:sz w:val="24"/>
+          <w:szCs w:val="24"/>
+        </w:rPr>
+        <w:tab/>
+        <w:t>At this package the UML diagram depicted at slide</w:t>
+      </w:r>
+      <w:r>
+        <w:rPr>
+          <w:rStyle w:val="IntenseEmphasis"/>
+          <w:rFonts w:ascii="Arial" w:hAnsi="Arial" w:cs="Arial"/>
+          <w:b w:val="0"/>
+          <w:i w:val="0"/>
+          <w:iCs w:val="0"/>
+          <w:color w:val="auto"/>
+          <w:sz w:val="24"/>
+          <w:szCs w:val="24"/>
+        </w:rPr>
+        <w:t xml:space="preserve"> page</w:t>
+      </w:r>
+      <w:r>
+        <w:rPr>
+          <w:rStyle w:val="IntenseEmphasis"/>
+          <w:rFonts w:ascii="Arial" w:hAnsi="Arial" w:cs="Arial"/>
+          <w:b w:val="0"/>
+          <w:i w:val="0"/>
+          <w:iCs w:val="0"/>
+          <w:color w:val="auto"/>
+          <w:sz w:val="24"/>
+          <w:szCs w:val="24"/>
+        </w:rPr>
+        <w:t xml:space="preserve"> number 5 is implemented.</w:t>
+      </w:r>
+      <w:r>
+        <w:rPr>
+          <w:rStyle w:val="IntenseEmphasis"/>
+          <w:rFonts w:ascii="Arial" w:hAnsi="Arial" w:cs="Arial"/>
+          <w:b w:val="0"/>
+          <w:i w:val="0"/>
+          <w:iCs w:val="0"/>
+          <w:color w:val="auto"/>
+          <w:sz w:val="24"/>
+          <w:szCs w:val="24"/>
+        </w:rPr>
+        <w:t xml:space="preserve"> There is only one domain model entity called “State</w:t>
+      </w:r>
+      <w:r>
+        <w:rPr>
+          <w:rStyle w:val="IntenseEmphasis"/>
+          <w:rFonts w:ascii="Arial" w:hAnsi="Arial" w:cs="Arial"/>
+          <w:b w:val="0"/>
+          <w:i w:val="0"/>
+          <w:iCs w:val="0"/>
+          <w:color w:val="auto"/>
+          <w:sz w:val="24"/>
+          <w:szCs w:val="24"/>
+        </w:rPr>
+        <w:t>.java</w:t>
+      </w:r>
+      <w:r>
+        <w:rPr>
+          <w:rStyle w:val="IntenseEmphasis"/>
+          <w:rFonts w:ascii="Arial" w:hAnsi="Arial" w:cs="Arial"/>
+          <w:b w:val="0"/>
+          <w:i w:val="0"/>
+          <w:iCs w:val="0"/>
+          <w:color w:val="auto"/>
+          <w:sz w:val="24"/>
+          <w:szCs w:val="24"/>
+        </w:rPr>
+        <w:t>”</w:t>
+      </w:r>
+      <w:r>
+        <w:rPr>
+          <w:rStyle w:val="IntenseEmphasis"/>
+          <w:rFonts w:ascii="Arial" w:hAnsi="Arial" w:cs="Arial"/>
+          <w:b w:val="0"/>
+          <w:i w:val="0"/>
+          <w:iCs w:val="0"/>
+          <w:color w:val="auto"/>
+          <w:sz w:val="24"/>
+          <w:szCs w:val="24"/>
+        </w:rPr>
+        <w:t xml:space="preserve"> at this package.</w:t>
+      </w:r>
+      <w:r>
+        <w:rPr>
+          <w:rStyle w:val="IntenseEmphasis"/>
+          <w:rFonts w:ascii="Arial" w:hAnsi="Arial" w:cs="Arial"/>
+          <w:b w:val="0"/>
+          <w:i w:val="0"/>
+          <w:iCs w:val="0"/>
+          <w:color w:val="auto"/>
+          <w:sz w:val="24"/>
+          <w:szCs w:val="24"/>
+        </w:rPr>
+        <w:t xml:space="preserve"> Please check the project source code jar delivered for classes</w:t>
+      </w:r>
+      <w:r>
+        <w:rPr>
+          <w:rStyle w:val="IntenseEmphasis"/>
+          <w:rFonts w:ascii="Arial" w:hAnsi="Arial" w:cs="Arial"/>
+          <w:b w:val="0"/>
+          <w:i w:val="0"/>
+          <w:iCs w:val="0"/>
+          <w:color w:val="auto"/>
+          <w:sz w:val="24"/>
+          <w:szCs w:val="24"/>
+        </w:rPr>
+        <w:t xml:space="preserve"> that are</w:t>
+      </w:r>
+      <w:r>
+        <w:rPr>
+          <w:rStyle w:val="IntenseEmphasis"/>
+          <w:rFonts w:ascii="Arial" w:hAnsi="Arial" w:cs="Arial"/>
+          <w:b w:val="0"/>
+          <w:i w:val="0"/>
+          <w:iCs w:val="0"/>
+          <w:color w:val="auto"/>
+          <w:sz w:val="24"/>
+          <w:szCs w:val="24"/>
+        </w:rPr>
+        <w:t xml:space="preserve"> implemented.</w:t>
+      </w:r>
+    </w:p>
+    <w:p>
+      <w:pPr>
+        <w:rPr>
+          <w:rStyle w:val="IntenseEmphasis"/>
+          <w:rFonts w:ascii="Arial" w:hAnsi="Arial" w:cs="Arial"/>
+          <w:b w:val="0"/>
+          <w:i w:val="0"/>
+          <w:iCs w:val="0"/>
+          <w:color w:val="auto"/>
+          <w:sz w:val="24"/>
+          <w:szCs w:val="24"/>
+        </w:rPr>
+      </w:pPr>
+    </w:p>
+    <w:p>
+      <w:pPr>
+        <w:rPr>
+          <w:rStyle w:val="IntenseEmphasis"/>
+          <w:rFonts w:ascii="Arial" w:hAnsi="Arial" w:cs="Arial"/>
+          <w:i w:val="0"/>
+          <w:iCs w:val="0"/>
+          <w:color w:val="auto"/>
+          <w:sz w:val="24"/>
+          <w:szCs w:val="24"/>
+        </w:rPr>
+      </w:pPr>
+      <w:r>
+        <w:rPr>
+          <w:rStyle w:val="IntenseEmphasis"/>
+          <w:rFonts w:ascii="Arial" w:hAnsi="Arial" w:cs="Arial"/>
+          <w:i w:val="0"/>
+          <w:iCs w:val="0"/>
+          <w:color w:val="auto"/>
+          <w:sz w:val="24"/>
+          <w:szCs w:val="24"/>
+        </w:rPr>
+        <w:t>tr.edu.ozyegin.ccrg.clustermanager.states</w:t>
+      </w:r>
+    </w:p>
+    <w:p>
+      <w:pPr>
+        <w:rPr>
+          <w:rStyle w:val="IntenseEmphasis"/>
+          <w:rFonts w:ascii="Arial" w:hAnsi="Arial" w:cs="Arial"/>
+          <w:b w:val="0"/>
+          <w:i w:val="0"/>
+          <w:iCs w:val="0"/>
+          <w:color w:val="auto"/>
+          <w:sz w:val="24"/>
+          <w:szCs w:val="24"/>
+        </w:rPr>
+      </w:pPr>
+      <w:r>
+        <w:rPr>
+          <w:rStyle w:val="IntenseEmphasis"/>
+          <w:rFonts w:ascii="Arial" w:hAnsi="Arial" w:cs="Arial"/>
+          <w:i w:val="0"/>
+          <w:iCs w:val="0"/>
+          <w:color w:val="auto"/>
+          <w:sz w:val="24"/>
+          <w:szCs w:val="24"/>
+        </w:rPr>
+        <w:t xml:space="preserve">      </w:t>
+      </w:r>
+      <w:r>
+        <w:rPr>
+          <w:rStyle w:val="IntenseEmphasis"/>
+          <w:rFonts w:ascii="Arial" w:hAnsi="Arial" w:cs="Arial"/>
+          <w:b w:val="0"/>
+          <w:i w:val="0"/>
+          <w:iCs w:val="0"/>
+          <w:color w:val="auto"/>
+          <w:sz w:val="24"/>
+          <w:szCs w:val="24"/>
+        </w:rPr>
+        <w:t>At this package the UML diagram depicted at slide</w:t>
+      </w:r>
+      <w:r>
+        <w:rPr>
+          <w:rStyle w:val="IntenseEmphasis"/>
+          <w:rFonts w:ascii="Arial" w:hAnsi="Arial" w:cs="Arial"/>
+          <w:b w:val="0"/>
+          <w:i w:val="0"/>
+          <w:iCs w:val="0"/>
+          <w:color w:val="auto"/>
+          <w:sz w:val="24"/>
+          <w:szCs w:val="24"/>
+        </w:rPr>
+        <w:t xml:space="preserve"> page</w:t>
+      </w:r>
+      <w:r>
+        <w:rPr>
+          <w:rStyle w:val="IntenseEmphasis"/>
+          <w:rFonts w:ascii="Arial" w:hAnsi="Arial" w:cs="Arial"/>
+          <w:b w:val="0"/>
+          <w:i w:val="0"/>
+          <w:iCs w:val="0"/>
+          <w:color w:val="auto"/>
+          <w:sz w:val="24"/>
+          <w:szCs w:val="24"/>
+        </w:rPr>
+        <w:t xml:space="preserve"> number </w:t>
+      </w:r>
+      <w:r>
+        <w:rPr>
+          <w:rStyle w:val="IntenseEmphasis"/>
+          <w:rFonts w:ascii="Arial" w:hAnsi="Arial" w:cs="Arial"/>
+          <w:b w:val="0"/>
+          <w:i w:val="0"/>
+          <w:iCs w:val="0"/>
+          <w:color w:val="auto"/>
+          <w:sz w:val="24"/>
+          <w:szCs w:val="24"/>
+        </w:rPr>
+        <w:t>8</w:t>
+      </w:r>
+      <w:r>
+        <w:rPr>
+          <w:rStyle w:val="IntenseEmphasis"/>
+          <w:rFonts w:ascii="Arial" w:hAnsi="Arial" w:cs="Arial"/>
+          <w:b w:val="0"/>
+          <w:i w:val="0"/>
+          <w:iCs w:val="0"/>
+          <w:color w:val="auto"/>
+          <w:sz w:val="24"/>
+          <w:szCs w:val="24"/>
+        </w:rPr>
+        <w:t xml:space="preserve"> is implemented.</w:t>
+      </w:r>
+    </w:p>
+    <w:p>
+      <w:pPr>
+        <w:rPr>
+          <w:rStyle w:val="IntenseEmphasis"/>
+          <w:rFonts w:ascii="Arial" w:hAnsi="Arial" w:cs="Arial"/>
+          <w:b w:val="0"/>
+          <w:i w:val="0"/>
+          <w:iCs w:val="0"/>
+          <w:color w:val="auto"/>
+          <w:sz w:val="24"/>
+          <w:szCs w:val="24"/>
+        </w:rPr>
+      </w:pPr>
+    </w:p>
+    <w:p>
+      <w:pPr>
+        <w:rPr>
+          <w:rStyle w:val="IntenseEmphasis"/>
+          <w:rFonts w:ascii="Arial" w:hAnsi="Arial" w:cs="Arial"/>
+          <w:i w:val="0"/>
+          <w:iCs w:val="0"/>
+          <w:color w:val="auto"/>
+          <w:sz w:val="24"/>
+          <w:szCs w:val="24"/>
+        </w:rPr>
+      </w:pPr>
+      <w:r>
+        <w:rPr>
+          <w:rStyle w:val="IntenseEmphasis"/>
+          <w:rFonts w:ascii="Arial" w:hAnsi="Arial" w:cs="Arial"/>
+          <w:i w:val="0"/>
+          <w:iCs w:val="0"/>
+          <w:color w:val="auto"/>
+          <w:sz w:val="24"/>
+          <w:szCs w:val="24"/>
+        </w:rPr>
+        <w:t>tr.edu.oz</w:t>
+      </w:r>
+      <w:r>
+        <w:rPr>
+          <w:rStyle w:val="IntenseEmphasis"/>
+          <w:rFonts w:ascii="Arial" w:hAnsi="Arial" w:cs="Arial"/>
+          <w:i w:val="0"/>
+          <w:iCs w:val="0"/>
+          <w:color w:val="auto"/>
+          <w:sz w:val="24"/>
+          <w:szCs w:val="24"/>
+        </w:rPr>
+        <w:t>yegin.ccrg.clustermanager</w:t>
+      </w:r>
+    </w:p>
+    <w:p>
+      <w:pPr>
+        <w:rPr>
+          <w:rStyle w:val="IntenseEmphasis"/>
+          <w:rFonts w:ascii="Arial" w:hAnsi="Arial" w:cs="Arial"/>
+          <w:b w:val="0"/>
+          <w:i w:val="0"/>
+          <w:iCs w:val="0"/>
+          <w:color w:val="auto"/>
+          <w:sz w:val="24"/>
+          <w:szCs w:val="24"/>
+        </w:rPr>
+      </w:pPr>
+      <w:r>
+        <w:rPr>
+          <w:rStyle w:val="IntenseEmphasis"/>
+          <w:rFonts w:ascii="Arial" w:hAnsi="Arial" w:cs="Arial"/>
+          <w:i w:val="0"/>
+          <w:iCs w:val="0"/>
+          <w:color w:val="auto"/>
+          <w:sz w:val="24"/>
+          <w:szCs w:val="24"/>
+        </w:rPr>
+        <w:lastRenderedPageBreak/>
+        <w:t xml:space="preserve">  </w:t>
+      </w:r>
+      <w:r>
+        <w:rPr>
+          <w:rStyle w:val="IntenseEmphasis"/>
+          <w:rFonts w:ascii="Arial" w:hAnsi="Arial" w:cs="Arial"/>
+          <w:i w:val="0"/>
+          <w:iCs w:val="0"/>
+          <w:color w:val="auto"/>
+          <w:sz w:val="24"/>
+          <w:szCs w:val="24"/>
+        </w:rPr>
+        <w:t xml:space="preserve">  </w:t>
+      </w:r>
+      <w:r>
+        <w:rPr>
+          <w:rStyle w:val="IntenseEmphasis"/>
+          <w:rFonts w:ascii="Arial" w:hAnsi="Arial" w:cs="Arial"/>
+          <w:i w:val="0"/>
+          <w:iCs w:val="0"/>
+          <w:color w:val="auto"/>
+          <w:sz w:val="24"/>
+          <w:szCs w:val="24"/>
+        </w:rPr>
+        <w:t xml:space="preserve">  </w:t>
+      </w:r>
+      <w:r>
+        <w:rPr>
+          <w:rStyle w:val="IntenseEmphasis"/>
+          <w:rFonts w:ascii="Arial" w:hAnsi="Arial" w:cs="Arial"/>
+          <w:b w:val="0"/>
+          <w:i w:val="0"/>
+          <w:iCs w:val="0"/>
+          <w:color w:val="auto"/>
+          <w:sz w:val="24"/>
+          <w:szCs w:val="24"/>
+        </w:rPr>
+        <w:t>At this package the UML diagram</w:t>
+      </w:r>
+      <w:r>
+        <w:rPr>
+          <w:rStyle w:val="IntenseEmphasis"/>
+          <w:rFonts w:ascii="Arial" w:hAnsi="Arial" w:cs="Arial"/>
+          <w:b w:val="0"/>
+          <w:i w:val="0"/>
+          <w:iCs w:val="0"/>
+          <w:color w:val="auto"/>
+          <w:sz w:val="24"/>
+          <w:szCs w:val="24"/>
+        </w:rPr>
+        <w:t>s</w:t>
+      </w:r>
+      <w:r>
+        <w:rPr>
+          <w:rStyle w:val="IntenseEmphasis"/>
+          <w:rFonts w:ascii="Arial" w:hAnsi="Arial" w:cs="Arial"/>
+          <w:b w:val="0"/>
+          <w:i w:val="0"/>
+          <w:iCs w:val="0"/>
+          <w:color w:val="auto"/>
+          <w:sz w:val="24"/>
+          <w:szCs w:val="24"/>
+        </w:rPr>
+        <w:t xml:space="preserve"> depicted at slide</w:t>
+      </w:r>
+      <w:r>
+        <w:rPr>
+          <w:rStyle w:val="IntenseEmphasis"/>
+          <w:rFonts w:ascii="Arial" w:hAnsi="Arial" w:cs="Arial"/>
+          <w:b w:val="0"/>
+          <w:i w:val="0"/>
+          <w:iCs w:val="0"/>
+          <w:color w:val="auto"/>
+          <w:sz w:val="24"/>
+          <w:szCs w:val="24"/>
+        </w:rPr>
+        <w:t xml:space="preserve"> page</w:t>
+      </w:r>
+      <w:r>
+        <w:rPr>
+          <w:rStyle w:val="IntenseEmphasis"/>
+          <w:rFonts w:ascii="Arial" w:hAnsi="Arial" w:cs="Arial"/>
+          <w:b w:val="0"/>
+          <w:i w:val="0"/>
+          <w:iCs w:val="0"/>
+          <w:color w:val="auto"/>
+          <w:sz w:val="24"/>
+          <w:szCs w:val="24"/>
+        </w:rPr>
+        <w:t xml:space="preserve"> number </w:t>
+      </w:r>
+      <w:r>
+        <w:rPr>
+          <w:rStyle w:val="IntenseEmphasis"/>
+          <w:rFonts w:ascii="Arial" w:hAnsi="Arial" w:cs="Arial"/>
+          <w:b w:val="0"/>
+          <w:i w:val="0"/>
+          <w:iCs w:val="0"/>
+          <w:color w:val="auto"/>
+          <w:sz w:val="24"/>
+          <w:szCs w:val="24"/>
+        </w:rPr>
+        <w:t>7, 9, 10, 12, 13</w:t>
+      </w:r>
+      <w:r>
+        <w:rPr>
+          <w:rStyle w:val="IntenseEmphasis"/>
+          <w:rFonts w:ascii="Arial" w:hAnsi="Arial" w:cs="Arial"/>
+          <w:b w:val="0"/>
+          <w:i w:val="0"/>
+          <w:iCs w:val="0"/>
+          <w:color w:val="auto"/>
+          <w:sz w:val="24"/>
+          <w:szCs w:val="24"/>
+        </w:rPr>
+        <w:t xml:space="preserve"> </w:t>
+      </w:r>
+      <w:r>
+        <w:rPr>
+          <w:rStyle w:val="IntenseEmphasis"/>
+          <w:rFonts w:ascii="Arial" w:hAnsi="Arial" w:cs="Arial"/>
+          <w:b w:val="0"/>
+          <w:i w:val="0"/>
+          <w:iCs w:val="0"/>
+          <w:color w:val="auto"/>
+          <w:sz w:val="24"/>
+          <w:szCs w:val="24"/>
+        </w:rPr>
+        <w:t>are</w:t>
+      </w:r>
+      <w:r>
+        <w:rPr>
+          <w:rStyle w:val="IntenseEmphasis"/>
+          <w:rFonts w:ascii="Arial" w:hAnsi="Arial" w:cs="Arial"/>
+          <w:b w:val="0"/>
+          <w:i w:val="0"/>
+          <w:iCs w:val="0"/>
+          <w:color w:val="auto"/>
+          <w:sz w:val="24"/>
+          <w:szCs w:val="24"/>
+        </w:rPr>
+        <w:t xml:space="preserve"> implemented.</w:t>
+      </w:r>
+    </w:p>
+    <w:p>
+      <w:pPr>
+        <w:rPr>
+          <w:rStyle w:val="IntenseEmphasis"/>
+          <w:rFonts w:ascii="Arial" w:hAnsi="Arial" w:cs="Arial"/>
+          <w:b w:val="0"/>
+          <w:i w:val="0"/>
+          <w:iCs w:val="0"/>
+          <w:color w:val="auto"/>
+          <w:sz w:val="24"/>
+          <w:szCs w:val="24"/>
+        </w:rPr>
+      </w:pPr>
+      <w:r>
+        <w:rPr>
+          <w:rStyle w:val="IntenseEmphasis"/>
+          <w:rFonts w:ascii="Arial" w:hAnsi="Arial" w:cs="Arial"/>
+          <w:b w:val="0"/>
+          <w:i w:val="0"/>
+          <w:iCs w:val="0"/>
+          <w:color w:val="auto"/>
+          <w:sz w:val="24"/>
+          <w:szCs w:val="24"/>
+        </w:rPr>
+        <w:t xml:space="preserve">     S</w:t>
+      </w:r>
+      <w:r>
+        <w:rPr>
+          <w:rStyle w:val="IntenseEmphasis"/>
+          <w:rFonts w:ascii="Arial" w:hAnsi="Arial" w:cs="Arial"/>
+          <w:b w:val="0"/>
+          <w:i w:val="0"/>
+          <w:iCs w:val="0"/>
+          <w:color w:val="auto"/>
+          <w:sz w:val="24"/>
+          <w:szCs w:val="24"/>
+        </w:rPr>
+        <w:t>lide page number 7</w:t>
+      </w:r>
+      <w:r>
+        <w:rPr>
+          <w:rStyle w:val="IntenseEmphasis"/>
+          <w:rFonts w:ascii="Arial" w:hAnsi="Arial" w:cs="Arial"/>
+          <w:b w:val="0"/>
+          <w:i w:val="0"/>
+          <w:iCs w:val="0"/>
+          <w:color w:val="auto"/>
+          <w:sz w:val="24"/>
+          <w:szCs w:val="24"/>
+        </w:rPr>
+        <w:t xml:space="preserve"> is implemented at Shell.java, ClusterInterface.java</w:t>
+      </w:r>
+    </w:p>
+    <w:p>
+      <w:pPr>
+        <w:rPr>
+          <w:rStyle w:val="IntenseEmphasis"/>
+          <w:rFonts w:ascii="Arial" w:hAnsi="Arial" w:cs="Arial"/>
+          <w:b w:val="0"/>
+          <w:i w:val="0"/>
+          <w:iCs w:val="0"/>
+          <w:color w:val="auto"/>
+          <w:sz w:val="24"/>
+          <w:szCs w:val="24"/>
+        </w:rPr>
+      </w:pPr>
+      <w:r>
+        <w:rPr>
+          <w:rStyle w:val="IntenseEmphasis"/>
+          <w:rFonts w:ascii="Arial" w:hAnsi="Arial" w:cs="Arial"/>
+          <w:b w:val="0"/>
+          <w:i w:val="0"/>
+          <w:iCs w:val="0"/>
+          <w:color w:val="auto"/>
+          <w:sz w:val="24"/>
+          <w:szCs w:val="24"/>
+        </w:rPr>
+        <w:t xml:space="preserve">     </w:t>
+      </w:r>
+      <w:r>
+        <w:rPr>
+          <w:rStyle w:val="IntenseEmphasis"/>
+          <w:rFonts w:ascii="Arial" w:hAnsi="Arial" w:cs="Arial"/>
+          <w:b w:val="0"/>
+          <w:i w:val="0"/>
+          <w:iCs w:val="0"/>
+          <w:color w:val="auto"/>
+          <w:sz w:val="24"/>
+          <w:szCs w:val="24"/>
+        </w:rPr>
+        <w:t>Slide page number</w:t>
+      </w:r>
+      <w:r>
+        <w:rPr>
+          <w:rStyle w:val="IntenseEmphasis"/>
+          <w:rFonts w:ascii="Arial" w:hAnsi="Arial" w:cs="Arial"/>
+          <w:b w:val="0"/>
+          <w:i w:val="0"/>
+          <w:iCs w:val="0"/>
+          <w:color w:val="auto"/>
+          <w:sz w:val="24"/>
+          <w:szCs w:val="24"/>
+        </w:rPr>
+        <w:t xml:space="preserve"> </w:t>
+      </w:r>
+      <w:r>
+        <w:rPr>
+          <w:rStyle w:val="IntenseEmphasis"/>
+          <w:rFonts w:ascii="Arial" w:hAnsi="Arial" w:cs="Arial"/>
+          <w:b w:val="0"/>
+          <w:i w:val="0"/>
+          <w:iCs w:val="0"/>
+          <w:color w:val="auto"/>
+          <w:sz w:val="24"/>
+          <w:szCs w:val="24"/>
+        </w:rPr>
+        <w:t>9</w:t>
+      </w:r>
+      <w:r>
+        <w:rPr>
+          <w:rStyle w:val="IntenseEmphasis"/>
+          <w:rFonts w:ascii="Arial" w:hAnsi="Arial" w:cs="Arial"/>
+          <w:b w:val="0"/>
+          <w:i w:val="0"/>
+          <w:iCs w:val="0"/>
+          <w:color w:val="auto"/>
+          <w:sz w:val="24"/>
+          <w:szCs w:val="24"/>
+        </w:rPr>
+        <w:t xml:space="preserve"> </w:t>
+      </w:r>
+      <w:bookmarkStart w:id="0" w:name="_GoBack"/>
+      <w:bookmarkEnd w:id="0"/>
+      <w:r>
+        <w:rPr>
+          <w:rStyle w:val="IntenseEmphasis"/>
+          <w:rFonts w:ascii="Arial" w:hAnsi="Arial" w:cs="Arial"/>
+          <w:b w:val="0"/>
+          <w:i w:val="0"/>
+          <w:iCs w:val="0"/>
+          <w:color w:val="auto"/>
+          <w:sz w:val="24"/>
+          <w:szCs w:val="24"/>
+        </w:rPr>
+        <w:t xml:space="preserve">is implemented at </w:t>
+      </w:r>
+      <w:r>
+        <w:rPr>
+          <w:rStyle w:val="IntenseEmphasis"/>
+          <w:rFonts w:ascii="Arial" w:hAnsi="Arial" w:cs="Arial"/>
+          <w:b w:val="0"/>
+          <w:i w:val="0"/>
+          <w:iCs w:val="0"/>
+          <w:color w:val="auto"/>
+          <w:sz w:val="24"/>
+          <w:szCs w:val="24"/>
+        </w:rPr>
+        <w:t>Job</w:t>
+      </w:r>
+      <w:r>
+        <w:rPr>
+          <w:rStyle w:val="IntenseEmphasis"/>
+          <w:rFonts w:ascii="Arial" w:hAnsi="Arial" w:cs="Arial"/>
+          <w:b w:val="0"/>
+          <w:i w:val="0"/>
+          <w:iCs w:val="0"/>
+          <w:color w:val="auto"/>
+          <w:sz w:val="24"/>
+          <w:szCs w:val="24"/>
+        </w:rPr>
+        <w:t xml:space="preserve">.java, </w:t>
+      </w:r>
+      <w:r>
+        <w:rPr>
+          <w:rStyle w:val="IntenseEmphasis"/>
+          <w:rFonts w:ascii="Arial" w:hAnsi="Arial" w:cs="Arial"/>
+          <w:b w:val="0"/>
+          <w:i w:val="0"/>
+          <w:iCs w:val="0"/>
+          <w:color w:val="auto"/>
+          <w:sz w:val="24"/>
+          <w:szCs w:val="24"/>
+        </w:rPr>
+        <w:t>JobCreator</w:t>
+      </w:r>
+      <w:r>
+        <w:rPr>
+          <w:rStyle w:val="IntenseEmphasis"/>
+          <w:rFonts w:ascii="Arial" w:hAnsi="Arial" w:cs="Arial"/>
+          <w:b w:val="0"/>
+          <w:i w:val="0"/>
+          <w:iCs w:val="0"/>
+          <w:color w:val="auto"/>
+          <w:sz w:val="24"/>
+          <w:szCs w:val="24"/>
+        </w:rPr>
+        <w:t>.java</w:t>
+      </w:r>
+      <w:r>
+        <w:rPr>
+          <w:rStyle w:val="IntenseEmphasis"/>
+          <w:rFonts w:ascii="Arial" w:hAnsi="Arial" w:cs="Arial"/>
+          <w:b w:val="0"/>
+          <w:i w:val="0"/>
+          <w:iCs w:val="0"/>
+          <w:color w:val="auto"/>
+          <w:sz w:val="24"/>
+          <w:szCs w:val="24"/>
+        </w:rPr>
+        <w:t>,     HadoopJob.java, WekaJob.java, CcxJob.java, HadoopJobCreator.java, WekaJobCreator.java, CcxJobCreator.java</w:t>
+      </w:r>
+    </w:p>
+    <w:p>
+      <w:pPr>
+        <w:rPr>
+          <w:rStyle w:val="IntenseEmphasis"/>
+          <w:rFonts w:ascii="Arial" w:hAnsi="Arial" w:cs="Arial"/>
+          <w:b w:val="0"/>
+          <w:i w:val="0"/>
+          <w:iCs w:val="0"/>
+          <w:color w:val="auto"/>
+          <w:sz w:val="24"/>
+          <w:szCs w:val="24"/>
+        </w:rPr>
+      </w:pPr>
+      <w:r>
+        <w:rPr>
+          <w:rStyle w:val="IntenseEmphasis"/>
+          <w:rFonts w:ascii="Arial" w:hAnsi="Arial" w:cs="Arial"/>
+          <w:b w:val="0"/>
+          <w:i w:val="0"/>
+          <w:iCs w:val="0"/>
+          <w:color w:val="auto"/>
+          <w:sz w:val="24"/>
+          <w:szCs w:val="24"/>
+        </w:rPr>
+        <w:t xml:space="preserve">     Slide page number</w:t>
+      </w:r>
+      <w:r>
+        <w:rPr>
+          <w:rStyle w:val="IntenseEmphasis"/>
+          <w:rFonts w:ascii="Arial" w:hAnsi="Arial" w:cs="Arial"/>
+          <w:b w:val="0"/>
+          <w:i w:val="0"/>
+          <w:iCs w:val="0"/>
+          <w:color w:val="auto"/>
+          <w:sz w:val="24"/>
+          <w:szCs w:val="24"/>
+        </w:rPr>
+        <w:t xml:space="preserve"> 10</w:t>
+      </w:r>
+      <w:r>
+        <w:rPr>
+          <w:rStyle w:val="IntenseEmphasis"/>
+          <w:rFonts w:ascii="Arial" w:hAnsi="Arial" w:cs="Arial"/>
+          <w:b w:val="0"/>
+          <w:i w:val="0"/>
+          <w:iCs w:val="0"/>
+          <w:color w:val="auto"/>
+          <w:sz w:val="24"/>
+          <w:szCs w:val="24"/>
+        </w:rPr>
+        <w:t>,13</w:t>
+      </w:r>
+      <w:r>
+        <w:rPr>
+          <w:rStyle w:val="IntenseEmphasis"/>
+          <w:rFonts w:ascii="Arial" w:hAnsi="Arial" w:cs="Arial"/>
+          <w:b w:val="0"/>
+          <w:i w:val="0"/>
+          <w:iCs w:val="0"/>
+          <w:color w:val="auto"/>
+          <w:sz w:val="24"/>
+          <w:szCs w:val="24"/>
+        </w:rPr>
+        <w:t xml:space="preserve"> </w:t>
+      </w:r>
+      <w:r>
+        <w:rPr>
+          <w:rStyle w:val="IntenseEmphasis"/>
+          <w:rFonts w:ascii="Arial" w:hAnsi="Arial" w:cs="Arial"/>
+          <w:b w:val="0"/>
+          <w:i w:val="0"/>
+          <w:iCs w:val="0"/>
+          <w:color w:val="auto"/>
+          <w:sz w:val="24"/>
+          <w:szCs w:val="24"/>
+        </w:rPr>
+        <w:t>are</w:t>
+      </w:r>
+      <w:r>
+        <w:rPr>
+          <w:rStyle w:val="IntenseEmphasis"/>
+          <w:rFonts w:ascii="Arial" w:hAnsi="Arial" w:cs="Arial"/>
+          <w:b w:val="0"/>
+          <w:i w:val="0"/>
+          <w:iCs w:val="0"/>
+          <w:color w:val="auto"/>
+          <w:sz w:val="24"/>
+          <w:szCs w:val="24"/>
+        </w:rPr>
+        <w:t xml:space="preserve"> implemented at </w:t>
+      </w:r>
+      <w:r>
+        <w:rPr>
+          <w:rStyle w:val="IntenseEmphasis"/>
+          <w:rFonts w:ascii="Arial" w:hAnsi="Arial" w:cs="Arial"/>
+          <w:b w:val="0"/>
+          <w:i w:val="0"/>
+          <w:iCs w:val="0"/>
+          <w:color w:val="auto"/>
+          <w:sz w:val="24"/>
+          <w:szCs w:val="24"/>
+        </w:rPr>
+        <w:t>Scheduler</w:t>
+      </w:r>
+      <w:r>
+        <w:rPr>
+          <w:rStyle w:val="IntenseEmphasis"/>
+          <w:rFonts w:ascii="Arial" w:hAnsi="Arial" w:cs="Arial"/>
+          <w:b w:val="0"/>
+          <w:i w:val="0"/>
+          <w:iCs w:val="0"/>
+          <w:color w:val="auto"/>
+          <w:sz w:val="24"/>
+          <w:szCs w:val="24"/>
+        </w:rPr>
+        <w:t xml:space="preserve">.java, </w:t>
+      </w:r>
+      <w:r>
+        <w:rPr>
+          <w:rStyle w:val="IntenseEmphasis"/>
+          <w:rFonts w:ascii="Arial" w:hAnsi="Arial" w:cs="Arial"/>
+          <w:b w:val="0"/>
+          <w:i w:val="0"/>
+          <w:iCs w:val="0"/>
+          <w:color w:val="auto"/>
+          <w:sz w:val="24"/>
+          <w:szCs w:val="24"/>
+        </w:rPr>
+        <w:t>HadoopScheduler</w:t>
+      </w:r>
+      <w:r>
+        <w:rPr>
+          <w:rStyle w:val="IntenseEmphasis"/>
+          <w:rFonts w:ascii="Arial" w:hAnsi="Arial" w:cs="Arial"/>
+          <w:b w:val="0"/>
+          <w:i w:val="0"/>
+          <w:iCs w:val="0"/>
+          <w:color w:val="auto"/>
+          <w:sz w:val="24"/>
+          <w:szCs w:val="24"/>
+        </w:rPr>
+        <w:t>.java</w:t>
+      </w:r>
+      <w:r>
+        <w:rPr>
+          <w:rStyle w:val="IntenseEmphasis"/>
+          <w:rFonts w:ascii="Arial" w:hAnsi="Arial" w:cs="Arial"/>
+          <w:b w:val="0"/>
+          <w:i w:val="0"/>
+          <w:iCs w:val="0"/>
+          <w:color w:val="auto"/>
+          <w:sz w:val="24"/>
+          <w:szCs w:val="24"/>
+        </w:rPr>
+        <w:t>, Weka</w:t>
+      </w:r>
+      <w:r>
+        <w:rPr>
+          <w:rStyle w:val="IntenseEmphasis"/>
+          <w:rFonts w:ascii="Arial" w:hAnsi="Arial" w:cs="Arial"/>
+          <w:b w:val="0"/>
+          <w:i w:val="0"/>
+          <w:iCs w:val="0"/>
+          <w:color w:val="auto"/>
+          <w:sz w:val="24"/>
+          <w:szCs w:val="24"/>
+        </w:rPr>
+        <w:t>Scheduler.java</w:t>
+      </w:r>
+      <w:r>
+        <w:rPr>
+          <w:rStyle w:val="IntenseEmphasis"/>
+          <w:rFonts w:ascii="Arial" w:hAnsi="Arial" w:cs="Arial"/>
+          <w:b w:val="0"/>
+          <w:i w:val="0"/>
+          <w:iCs w:val="0"/>
+          <w:color w:val="auto"/>
+          <w:sz w:val="24"/>
+          <w:szCs w:val="24"/>
+        </w:rPr>
+        <w:t>, CcxScheduler.java</w:t>
+      </w:r>
+    </w:p>
+    <w:p>
+      <w:pPr>
+        <w:rPr>
+          <w:rStyle w:val="IntenseEmphasis"/>
+          <w:rFonts w:ascii="Arial" w:hAnsi="Arial" w:cs="Arial"/>
+          <w:b w:val="0"/>
+          <w:i w:val="0"/>
+          <w:iCs w:val="0"/>
+          <w:color w:val="auto"/>
+          <w:sz w:val="24"/>
+          <w:szCs w:val="24"/>
+        </w:rPr>
+      </w:pPr>
+      <w:r>
+        <w:rPr>
+          <w:rStyle w:val="IntenseEmphasis"/>
+          <w:rFonts w:ascii="Arial" w:hAnsi="Arial" w:cs="Arial"/>
+          <w:b w:val="0"/>
+          <w:i w:val="0"/>
+          <w:iCs w:val="0"/>
+          <w:color w:val="auto"/>
+          <w:sz w:val="24"/>
+          <w:szCs w:val="24"/>
+        </w:rPr>
+        <w:t xml:space="preserve">     Slide page number </w:t>
+      </w:r>
+      <w:r>
+        <w:rPr>
+          <w:rStyle w:val="IntenseEmphasis"/>
+          <w:rFonts w:ascii="Arial" w:hAnsi="Arial" w:cs="Arial"/>
+          <w:b w:val="0"/>
+          <w:i w:val="0"/>
+          <w:iCs w:val="0"/>
+          <w:color w:val="auto"/>
+          <w:sz w:val="24"/>
+          <w:szCs w:val="24"/>
+        </w:rPr>
+        <w:t>12</w:t>
+      </w:r>
+      <w:r>
+        <w:rPr>
+          <w:rStyle w:val="IntenseEmphasis"/>
+          <w:rFonts w:ascii="Arial" w:hAnsi="Arial" w:cs="Arial"/>
+          <w:b w:val="0"/>
+          <w:i w:val="0"/>
+          <w:iCs w:val="0"/>
+          <w:color w:val="auto"/>
+          <w:sz w:val="24"/>
+          <w:szCs w:val="24"/>
+        </w:rPr>
+        <w:t xml:space="preserve"> is implemented at ClusterInterface.java, ClusterInterface.java</w:t>
+      </w:r>
+    </w:p>
+    <w:p>
+      <w:pPr>
+        <w:rPr>
+          <w:rStyle w:val="IntenseEmphasis"/>
+          <w:rFonts w:ascii="Arial" w:hAnsi="Arial" w:cs="Arial"/>
+          <w:b w:val="0"/>
+          <w:i w:val="0"/>
+          <w:iCs w:val="0"/>
+          <w:color w:val="auto"/>
+          <w:sz w:val="24"/>
+          <w:szCs w:val="24"/>
+        </w:rPr>
+      </w:pPr>
+    </w:p>
+    <w:p>
+      <w:pPr>
+        <w:rPr>
+          <w:rStyle w:val="IntenseEmphasis"/>
+          <w:rFonts w:ascii="Arial" w:hAnsi="Arial" w:cs="Arial"/>
+          <w:b w:val="0"/>
+          <w:i w:val="0"/>
+          <w:iCs w:val="0"/>
+          <w:color w:val="auto"/>
+          <w:sz w:val="24"/>
+          <w:szCs w:val="24"/>
+        </w:rPr>
+      </w:pPr>
+    </w:p>
+    <w:p>
+      <w:pPr>
+        <w:rPr>
+          <w:rStyle w:val="IntenseEmphasis"/>
+          <w:rFonts w:ascii="Arial" w:hAnsi="Arial" w:cs="Arial"/>
+          <w:b w:val="0"/>
+          <w:i w:val="0"/>
+          <w:iCs w:val="0"/>
+          <w:color w:val="auto"/>
+          <w:sz w:val="24"/>
+          <w:szCs w:val="24"/>
+        </w:rPr>
+      </w:pPr>
+    </w:p>
+    <w:p>
+      <w:pPr>
+        <w:rPr>
+          <w:rStyle w:val="IntenseEmphasis"/>
+          <w:rFonts w:ascii="Arial" w:hAnsi="Arial" w:cs="Arial"/>
+          <w:i w:val="0"/>
+          <w:iCs w:val="0"/>
+          <w:color w:val="auto"/>
+          <w:sz w:val="24"/>
+          <w:szCs w:val="24"/>
+        </w:rPr>
+      </w:pPr>
     </w:p>
     <w:sectPr>
       <w:pgSz w:w="11906" w:h="16838"/>

</xml_diff>